<commit_message>
Elk - no elk (#82)
* adding elk

* cicd

* elk

* config

* configs

* ci

* ci

* ci

* ci

* ci

* filebeat + health

* health

* logging:
            driver: "gelf"
            options:
                gelf-address: "udp://zoo-elk-ls:5000"

* merge

* es-data

* 127.0.0.1

* no gelf

* noelk
</commit_message>
<xml_diff>
--- a/documentation/requirements.docx
+++ b/documentation/requirements.docx
@@ -220,6 +220,42 @@
         <w:rPr>
           <w:highlight w:val="green"/>
         </w:rPr>
+        <w:t>Swagger OA</w:t>
+      </w:r>
+    </w:p>
+    <w:p>
+      <w:pPr>
+        <w:pStyle w:val="ListParagraph"/>
+        <w:numPr>
+          <w:ilvl w:val="1"/>
+          <w:numId w:val="2"/>
+        </w:numPr>
+        <w:rPr>
+          <w:highlight w:val="green"/>
+        </w:rPr>
+      </w:pPr>
+      <w:r>
+        <w:rPr>
+          <w:highlight w:val="green"/>
+        </w:rPr>
+        <w:t>Swagger UI</w:t>
+      </w:r>
+    </w:p>
+    <w:p>
+      <w:pPr>
+        <w:pStyle w:val="ListParagraph"/>
+        <w:numPr>
+          <w:ilvl w:val="1"/>
+          <w:numId w:val="2"/>
+        </w:numPr>
+        <w:rPr>
+          <w:highlight w:val="green"/>
+        </w:rPr>
+      </w:pPr>
+      <w:r>
+        <w:rPr>
+          <w:highlight w:val="green"/>
+        </w:rPr>
         <w:t>CORS</w:t>
       </w:r>
       <w:r>
@@ -249,6 +285,9 @@
       <w:r>
         <w:t>domain</w:t>
       </w:r>
+      <w:r>
+        <w:t xml:space="preserve"> + SSL?</w:t>
+      </w:r>
     </w:p>
     <w:p>
       <w:pPr>
@@ -465,7 +504,7 @@
         </w:numPr>
       </w:pPr>
       <w:r>
-        <w:t>CORS specifics</w:t>
+        <w:t>CORS specific domain + SSL?</w:t>
       </w:r>
     </w:p>
     <w:p>
@@ -569,14 +608,12 @@
         </w:rPr>
         <w:t xml:space="preserve">Public </w:t>
       </w:r>
-      <w:proofErr w:type="spellStart"/>
-      <w:r>
-        <w:rPr>
-          <w:highlight w:val="green"/>
-        </w:rPr>
-        <w:t>gui</w:t>
-      </w:r>
-      <w:proofErr w:type="spellEnd"/>
+      <w:r>
+        <w:rPr>
+          <w:highlight w:val="green"/>
+        </w:rPr>
+        <w:t>GUI</w:t>
+      </w:r>
     </w:p>
     <w:p>
       <w:pPr>
@@ -668,14 +705,14 @@
         </w:rPr>
         <w:t xml:space="preserve">Private </w:t>
       </w:r>
-      <w:proofErr w:type="spellStart"/>
-      <w:r>
-        <w:rPr>
-          <w:highlight w:val="green"/>
-        </w:rPr>
-        <w:t>gui</w:t>
-      </w:r>
-      <w:proofErr w:type="spellEnd"/>
+      <w:r>
+        <w:rPr>
+          <w:highlight w:val="green"/>
+        </w:rPr>
+        <w:t>GUI</w:t>
+      </w:r>
+      <w:bookmarkStart w:id="0" w:name="_GoBack"/>
+      <w:bookmarkEnd w:id="0"/>
     </w:p>
     <w:p>
       <w:pPr>
@@ -786,6 +823,7 @@
         </w:numPr>
       </w:pPr>
       <w:r>
+        <w:lastRenderedPageBreak/>
         <w:t>Render some dashboard</w:t>
       </w:r>
     </w:p>
@@ -810,7 +848,6 @@
         </w:numPr>
       </w:pPr>
       <w:r>
-        <w:lastRenderedPageBreak/>
         <w:t>Collect all metrics</w:t>
       </w:r>
     </w:p>
@@ -835,12 +872,7 @@
         </w:numPr>
       </w:pPr>
       <w:r>
-        <w:t xml:space="preserve">Use some </w:t>
-      </w:r>
-      <w:bookmarkStart w:id="0" w:name="_GoBack"/>
-      <w:bookmarkEnd w:id="0"/>
-      <w:r>
-        <w:t>alerts</w:t>
+        <w:t>Use some alerts</w:t>
       </w:r>
     </w:p>
     <w:sectPr>

</xml_diff>